<commit_message>
created plot of payload vs cost
</commit_message>
<xml_diff>
--- a/Future Launch Costs.docx
+++ b/Future Launch Costs.docx
@@ -41,7 +41,25 @@
           <w:szCs w:val="22"/>
           <w:lang w:val="en-US"/>
         </w:rPr>
-        <w:t>Oct. 6, 2020</w:t>
+        <w:t>Oct.</w:t>
+      </w:r>
+      <w:r>
+        <w:rPr>
+          <w:rFonts w:ascii="Arial" w:hAnsi="Arial" w:cs="Arial"/>
+          <w:sz w:val="22"/>
+          <w:szCs w:val="22"/>
+          <w:lang w:val="en-US"/>
+        </w:rPr>
+        <w:t xml:space="preserve"> 20</w:t>
+      </w:r>
+      <w:r>
+        <w:rPr>
+          <w:rFonts w:ascii="Arial" w:hAnsi="Arial" w:cs="Arial"/>
+          <w:sz w:val="22"/>
+          <w:szCs w:val="22"/>
+          <w:lang w:val="en-US"/>
+        </w:rPr>
+        <w:t>, 2020</w:t>
       </w:r>
     </w:p>
     <w:p>
@@ -374,7 +392,18 @@
           <w:szCs w:val="20"/>
           <w:shd w:val="clear" w:color="auto" w:fill="FFFFFF"/>
         </w:rPr>
-        <w:t>“We do have to figure out some way to pay off the development costs of reusability</w:t>
+        <w:t>“We do have to figure out some way to pay off the development costs of reusability…</w:t>
+      </w:r>
+      <w:r>
+        <w:rPr>
+          <w:rFonts w:ascii="Georgia" w:hAnsi="Georgia"/>
+          <w:color w:val="000000" w:themeColor="text1"/>
+          <w:spacing w:val="5"/>
+          <w:sz w:val="20"/>
+          <w:szCs w:val="20"/>
+          <w:shd w:val="clear" w:color="auto" w:fill="FFFFFF"/>
+        </w:rPr>
+        <w:t xml:space="preserve"> </w:t>
       </w:r>
       <w:r>
         <w:rPr>
@@ -385,73 +414,37 @@
           <w:szCs w:val="20"/>
           <w:shd w:val="clear" w:color="auto" w:fill="FFFFFF"/>
         </w:rPr>
-        <w:t>…</w:t>
-      </w:r>
-      <w:r>
-        <w:rPr>
-          <w:rFonts w:ascii="Georgia" w:hAnsi="Georgia"/>
-          <w:color w:val="000000" w:themeColor="text1"/>
-          <w:spacing w:val="5"/>
-          <w:sz w:val="20"/>
-          <w:szCs w:val="20"/>
-          <w:shd w:val="clear" w:color="auto" w:fill="FFFFFF"/>
-        </w:rPr>
-        <w:t xml:space="preserve"> </w:t>
-      </w:r>
-      <w:r>
-        <w:rPr>
-          <w:rFonts w:ascii="Georgia" w:eastAsia="Times New Roman" w:hAnsi="Georgia" w:cs="Times New Roman"/>
-          <w:color w:val="000000" w:themeColor="text1"/>
-          <w:spacing w:val="5"/>
-          <w:sz w:val="20"/>
-          <w:szCs w:val="20"/>
-          <w:shd w:val="clear" w:color="auto" w:fill="FFFFFF"/>
-        </w:rPr>
-        <w:t>The price savings can’t be as much as the cost savings because we need to repay the massive development costs.</w:t>
-      </w:r>
-      <w:r>
-        <w:rPr>
-          <w:rFonts w:ascii="Georgia" w:eastAsia="Times New Roman" w:hAnsi="Georgia" w:cs="Times New Roman"/>
-          <w:color w:val="000000" w:themeColor="text1"/>
-          <w:spacing w:val="5"/>
-          <w:sz w:val="20"/>
-          <w:szCs w:val="20"/>
-          <w:shd w:val="clear" w:color="auto" w:fill="FFFFFF"/>
-        </w:rPr>
-        <w:t xml:space="preserve">” </w:t>
-      </w:r>
-      <w:r>
-        <w:rPr>
-          <w:rFonts w:ascii="Georgia" w:eastAsia="Times New Roman" w:hAnsi="Georgia" w:cs="Times New Roman"/>
-          <w:color w:val="000000" w:themeColor="text1"/>
-          <w:spacing w:val="5"/>
-          <w:sz w:val="20"/>
-          <w:szCs w:val="20"/>
-          <w:shd w:val="clear" w:color="auto" w:fill="FFFFFF"/>
-        </w:rPr>
-        <w:t>–</w:t>
-      </w:r>
-      <w:r>
-        <w:rPr>
-          <w:rFonts w:ascii="Georgia" w:eastAsia="Times New Roman" w:hAnsi="Georgia" w:cs="Times New Roman"/>
-          <w:color w:val="000000" w:themeColor="text1"/>
-          <w:spacing w:val="5"/>
-          <w:sz w:val="20"/>
-          <w:szCs w:val="20"/>
-          <w:shd w:val="clear" w:color="auto" w:fill="FFFFFF"/>
-        </w:rPr>
-        <w:t xml:space="preserve"> Musk</w:t>
-      </w:r>
-      <w:r>
-        <w:rPr>
-          <w:rFonts w:ascii="Georgia" w:eastAsia="Times New Roman" w:hAnsi="Georgia" w:cs="Times New Roman"/>
-          <w:color w:val="000000" w:themeColor="text1"/>
-          <w:spacing w:val="5"/>
-          <w:sz w:val="20"/>
-          <w:szCs w:val="20"/>
-          <w:shd w:val="clear" w:color="auto" w:fill="FFFFFF"/>
-        </w:rPr>
-        <w:t xml:space="preserve"> (2017)</w:t>
+        <w:t>The price savings can’t be as much as the cost savings because we need to repay the massive development costs.” – Musk (2017)</w:t>
+      </w:r>
+    </w:p>
+    <w:p>
+      <w:pPr>
+        <w:rPr>
+          <w:rFonts w:ascii="Arial" w:hAnsi="Arial" w:cs="Arial"/>
+          <w:sz w:val="22"/>
+          <w:szCs w:val="22"/>
+          <w:lang w:val="en-US"/>
+        </w:rPr>
+      </w:pPr>
+    </w:p>
+    <w:p>
+      <w:pPr>
+        <w:rPr>
+          <w:rFonts w:ascii="Arial" w:hAnsi="Arial" w:cs="Arial"/>
+          <w:sz w:val="22"/>
+          <w:szCs w:val="22"/>
+          <w:lang w:val="en-US"/>
+        </w:rPr>
+      </w:pPr>
+      <w:r>
+        <w:rPr>
+          <w:rFonts w:ascii="Arial" w:hAnsi="Arial" w:cs="Arial"/>
+          <w:sz w:val="22"/>
+          <w:szCs w:val="22"/>
+          <w:lang w:val="en-US"/>
+        </w:rPr>
+        <w:tab/>
+        <w:t xml:space="preserve">      For now, we will ignore the costs of R&amp;D. </w:t>
       </w:r>
     </w:p>
     <w:p>
@@ -527,25 +520,34 @@
           <w:szCs w:val="22"/>
           <w:lang w:val="en-US"/>
         </w:rPr>
-        <w:t>36</w:t>
-      </w:r>
-      <w:r>
-        <w:rPr>
-          <w:rFonts w:ascii="Arial" w:hAnsi="Arial" w:cs="Arial"/>
-          <w:sz w:val="22"/>
-          <w:szCs w:val="22"/>
-          <w:lang w:val="en-US"/>
-        </w:rPr>
-        <w:t>m. Musk has stated that he hopes each booster will be used at least 10 times</w:t>
-      </w:r>
-      <w:r>
-        <w:rPr>
-          <w:rFonts w:ascii="Arial" w:hAnsi="Arial" w:cs="Arial"/>
-          <w:sz w:val="22"/>
-          <w:szCs w:val="22"/>
-          <w:lang w:val="en-US"/>
-        </w:rPr>
-        <w:t xml:space="preserve"> [3].</w:t>
+        <w:t>37.2m</w:t>
+      </w:r>
+      <w:r>
+        <w:rPr>
+          <w:rFonts w:ascii="Arial" w:hAnsi="Arial" w:cs="Arial"/>
+          <w:sz w:val="22"/>
+          <w:szCs w:val="22"/>
+          <w:lang w:val="en-US"/>
+        </w:rPr>
+        <w:t xml:space="preserve">. Musk has stated that </w:t>
+      </w:r>
+      <w:r>
+        <w:rPr>
+          <w:rFonts w:ascii="Arial" w:hAnsi="Arial" w:cs="Arial"/>
+          <w:sz w:val="22"/>
+          <w:szCs w:val="22"/>
+          <w:lang w:val="en-US"/>
+        </w:rPr>
+        <w:t xml:space="preserve">he believes the boosters can be reused up to 100 times </w:t>
+      </w:r>
+      <w:r>
+        <w:rPr>
+          <w:rFonts w:ascii="Arial" w:hAnsi="Arial" w:cs="Arial"/>
+          <w:sz w:val="22"/>
+          <w:szCs w:val="22"/>
+          <w:lang w:val="en-US"/>
+        </w:rPr>
+        <w:t>[3].</w:t>
       </w:r>
     </w:p>
     <w:p>
@@ -614,7 +616,25 @@
           <w:szCs w:val="22"/>
           <w:lang w:val="en-US"/>
         </w:rPr>
-        <w:t>: This stage cannot be recovered. The second stage costs $</w:t>
+        <w:t xml:space="preserve">: This stage </w:t>
+      </w:r>
+      <w:r>
+        <w:rPr>
+          <w:rFonts w:ascii="Arial" w:hAnsi="Arial" w:cs="Arial"/>
+          <w:sz w:val="22"/>
+          <w:szCs w:val="22"/>
+          <w:lang w:val="en-US"/>
+        </w:rPr>
+        <w:t>has not been recovered with the Falcon 9</w:t>
+      </w:r>
+      <w:r>
+        <w:rPr>
+          <w:rFonts w:ascii="Arial" w:hAnsi="Arial" w:cs="Arial"/>
+          <w:sz w:val="22"/>
+          <w:szCs w:val="22"/>
+          <w:lang w:val="en-US"/>
+        </w:rPr>
+        <w:t>. The second stage costs $</w:t>
       </w:r>
       <w:r>
         <w:rPr>
@@ -624,6 +644,15 @@
           <w:lang w:val="en-US"/>
         </w:rPr>
         <w:t>12</w:t>
+      </w:r>
+      <w:r>
+        <w:rPr>
+          <w:rFonts w:ascii="Arial" w:hAnsi="Arial" w:cs="Arial"/>
+          <w:sz w:val="22"/>
+          <w:szCs w:val="22"/>
+          <w:lang w:val="en-US"/>
+        </w:rPr>
+        <w:t>.4</w:t>
       </w:r>
       <w:r>
         <w:rPr>
@@ -706,6 +735,33 @@
         </w:rPr>
         <w:t xml:space="preserve">. </w:t>
       </w:r>
+      <w:r>
+        <w:rPr>
+          <w:rFonts w:ascii="Arial" w:hAnsi="Arial" w:cs="Arial"/>
+          <w:sz w:val="22"/>
+          <w:szCs w:val="22"/>
+          <w:lang w:val="en-US"/>
+        </w:rPr>
+        <w:t>The fairings cost $6</w:t>
+      </w:r>
+      <w:r>
+        <w:rPr>
+          <w:rFonts w:ascii="Arial" w:hAnsi="Arial" w:cs="Arial"/>
+          <w:sz w:val="22"/>
+          <w:szCs w:val="22"/>
+          <w:lang w:val="en-US"/>
+        </w:rPr>
+        <w:t>.2</w:t>
+      </w:r>
+      <w:r>
+        <w:rPr>
+          <w:rFonts w:ascii="Arial" w:hAnsi="Arial" w:cs="Arial"/>
+          <w:sz w:val="22"/>
+          <w:szCs w:val="22"/>
+          <w:lang w:val="en-US"/>
+        </w:rPr>
+        <w:t xml:space="preserve">m. </w:t>
+      </w:r>
     </w:p>
     <w:p>
       <w:pPr>
@@ -758,7 +814,7 @@
           <w:szCs w:val="22"/>
           <w:lang w:val="en-US"/>
         </w:rPr>
-        <w:t>3</w:t>
+        <w:t>6.2</w:t>
       </w:r>
       <w:r>
         <w:rPr>
@@ -812,7 +868,43 @@
           <w:szCs w:val="22"/>
           <w:lang w:val="en-US"/>
         </w:rPr>
-        <w:t>: $1m - $2m</w:t>
+        <w:t>: $1m</w:t>
+      </w:r>
+      <w:r>
+        <w:rPr>
+          <w:rFonts w:ascii="Arial" w:hAnsi="Arial" w:cs="Arial"/>
+          <w:sz w:val="22"/>
+          <w:szCs w:val="22"/>
+          <w:lang w:val="en-US"/>
+        </w:rPr>
+        <w:t xml:space="preserve"> </w:t>
+      </w:r>
+      <w:r>
+        <w:rPr>
+          <w:rFonts w:ascii="Arial" w:hAnsi="Arial" w:cs="Arial"/>
+          <w:sz w:val="22"/>
+          <w:szCs w:val="22"/>
+          <w:lang w:val="en-US"/>
+        </w:rPr>
+        <w:t>[</w:t>
+      </w:r>
+      <w:r>
+        <w:rPr>
+          <w:rFonts w:ascii="Arial" w:hAnsi="Arial" w:cs="Arial"/>
+          <w:sz w:val="22"/>
+          <w:szCs w:val="22"/>
+          <w:lang w:val="en-US"/>
+        </w:rPr>
+        <w:t>4</w:t>
+      </w:r>
+      <w:r>
+        <w:rPr>
+          <w:rFonts w:ascii="Arial" w:hAnsi="Arial" w:cs="Arial"/>
+          <w:sz w:val="22"/>
+          <w:szCs w:val="22"/>
+          <w:lang w:val="en-US"/>
+        </w:rPr>
+        <w:t>]</w:t>
       </w:r>
     </w:p>
     <w:p>
@@ -1064,7 +1156,25 @@
           <w:szCs w:val="22"/>
           <w:lang w:val="en-US"/>
         </w:rPr>
-        <w:t xml:space="preserve">In addition, Musk is also currently developing a second stage that is reusable as well. For Falcon 9, he found that a reusable second stage wouldn’t be financially beneficial, but he may try to make this second stage of his new rocket, Starship, reusable. </w:t>
+        <w:t>In addition, Musk is also currently developing a second stage that is reusable as well</w:t>
+      </w:r>
+      <w:r>
+        <w:rPr>
+          <w:rFonts w:ascii="Arial" w:hAnsi="Arial" w:cs="Arial"/>
+          <w:sz w:val="22"/>
+          <w:szCs w:val="22"/>
+          <w:lang w:val="en-US"/>
+        </w:rPr>
+        <w:t xml:space="preserve">. </w:t>
+      </w:r>
+      <w:r>
+        <w:rPr>
+          <w:rFonts w:ascii="Arial" w:hAnsi="Arial" w:cs="Arial"/>
+          <w:sz w:val="22"/>
+          <w:szCs w:val="22"/>
+          <w:lang w:val="en-US"/>
+        </w:rPr>
+        <w:t xml:space="preserve">For Falcon 9, he found that a reusable second stage wouldn’t be financially beneficial, but he may try to make this second stage of his new rocket, Starship, reusable. </w:t>
       </w:r>
     </w:p>
     <w:p>
@@ -1182,7 +1292,49 @@
             <w:szCs w:val="22"/>
             <w:lang w:val="en-US"/>
           </w:rPr>
-          <w:t>https://s</w:t>
+          <w:t>https://spacenews.com/spacex-gaining-substantial-cost-savings-from-reused-falcon-9/</w:t>
+        </w:r>
+      </w:hyperlink>
+    </w:p>
+    <w:p>
+      <w:pPr>
+        <w:rPr>
+          <w:rFonts w:ascii="Arial" w:hAnsi="Arial" w:cs="Arial"/>
+          <w:sz w:val="22"/>
+          <w:szCs w:val="22"/>
+          <w:lang w:val="en-US"/>
+        </w:rPr>
+      </w:pPr>
+    </w:p>
+    <w:p>
+      <w:pPr>
+        <w:rPr>
+          <w:rStyle w:val="Hyperlink"/>
+          <w:rFonts w:ascii="Arial" w:hAnsi="Arial" w:cs="Arial"/>
+          <w:sz w:val="22"/>
+          <w:szCs w:val="22"/>
+          <w:lang w:val="en-US"/>
+        </w:rPr>
+      </w:pPr>
+      <w:r>
+        <w:rPr>
+          <w:rFonts w:ascii="Arial" w:hAnsi="Arial" w:cs="Arial"/>
+          <w:sz w:val="22"/>
+          <w:szCs w:val="22"/>
+          <w:lang w:val="en-US"/>
+        </w:rPr>
+        <w:t xml:space="preserve">[3] </w:t>
+      </w:r>
+      <w:hyperlink r:id="rId7" w:history="1">
+        <w:r>
+          <w:rPr>
+            <w:rStyle w:val="Hyperlink"/>
+            <w:rFonts w:ascii="Arial" w:hAnsi="Arial" w:cs="Arial"/>
+            <w:sz w:val="22"/>
+            <w:szCs w:val="22"/>
+            <w:lang w:val="en-US"/>
+          </w:rPr>
+          <w:t>https://www.nextbigfuture.com/2019</w:t>
         </w:r>
         <w:r>
           <w:rPr>
@@ -1192,7 +1344,7 @@
             <w:szCs w:val="22"/>
             <w:lang w:val="en-US"/>
           </w:rPr>
-          <w:t>p</w:t>
+          <w:t>/</w:t>
         </w:r>
         <w:r>
           <w:rPr>
@@ -1202,8 +1354,46 @@
             <w:szCs w:val="22"/>
             <w:lang w:val="en-US"/>
           </w:rPr>
-          <w:t>acenews</w:t>
+          <w:t>02/elon-musk-expects-at-least-20-to-30-launches-from-each-falcon-9-block-5.html</w:t>
         </w:r>
+      </w:hyperlink>
+    </w:p>
+    <w:p>
+      <w:pPr>
+        <w:rPr>
+          <w:rStyle w:val="Hyperlink"/>
+          <w:rFonts w:ascii="Arial" w:hAnsi="Arial" w:cs="Arial"/>
+          <w:sz w:val="22"/>
+          <w:szCs w:val="22"/>
+          <w:lang w:val="en-US"/>
+        </w:rPr>
+      </w:pPr>
+    </w:p>
+    <w:p>
+      <w:pPr>
+        <w:rPr>
+          <w:rStyle w:val="Hyperlink"/>
+          <w:rFonts w:ascii="Arial" w:hAnsi="Arial" w:cs="Arial"/>
+          <w:color w:val="000000" w:themeColor="text1"/>
+          <w:sz w:val="22"/>
+          <w:szCs w:val="22"/>
+          <w:u w:val="none"/>
+          <w:lang w:val="en-US"/>
+        </w:rPr>
+      </w:pPr>
+      <w:r>
+        <w:rPr>
+          <w:rStyle w:val="Hyperlink"/>
+          <w:rFonts w:ascii="Arial" w:hAnsi="Arial" w:cs="Arial"/>
+          <w:color w:val="000000" w:themeColor="text1"/>
+          <w:sz w:val="22"/>
+          <w:szCs w:val="22"/>
+          <w:u w:val="none"/>
+          <w:lang w:val="en-US"/>
+        </w:rPr>
+        <w:t xml:space="preserve">[4] Refurbishing Costs for the Falcon 9: </w:t>
+      </w:r>
+      <w:hyperlink r:id="rId8" w:history="1">
         <w:r>
           <w:rPr>
             <w:rStyle w:val="Hyperlink"/>
@@ -1212,37 +1402,7 @@
             <w:szCs w:val="22"/>
             <w:lang w:val="en-US"/>
           </w:rPr>
-          <w:t>.</w:t>
-        </w:r>
-        <w:r>
-          <w:rPr>
-            <w:rStyle w:val="Hyperlink"/>
-            <w:rFonts w:ascii="Arial" w:hAnsi="Arial" w:cs="Arial"/>
-            <w:sz w:val="22"/>
-            <w:szCs w:val="22"/>
-            <w:lang w:val="en-US"/>
-          </w:rPr>
-          <w:t>com/spacex-gaini</w:t>
-        </w:r>
-        <w:r>
-          <w:rPr>
-            <w:rStyle w:val="Hyperlink"/>
-            <w:rFonts w:ascii="Arial" w:hAnsi="Arial" w:cs="Arial"/>
-            <w:sz w:val="22"/>
-            <w:szCs w:val="22"/>
-            <w:lang w:val="en-US"/>
-          </w:rPr>
-          <w:t>n</w:t>
-        </w:r>
-        <w:r>
-          <w:rPr>
-            <w:rStyle w:val="Hyperlink"/>
-            <w:rFonts w:ascii="Arial" w:hAnsi="Arial" w:cs="Arial"/>
-            <w:sz w:val="22"/>
-            <w:szCs w:val="22"/>
-            <w:lang w:val="en-US"/>
-          </w:rPr>
-          <w:t>g-substantial-cost-savings-from-reused-falcon-9/</w:t>
+          <w:t>https://aviationweek.com/defense-space/space/podcast-interview-spacexs-elon-musk</w:t>
         </w:r>
       </w:hyperlink>
     </w:p>
@@ -1272,47 +1432,6 @@
           <w:szCs w:val="22"/>
           <w:lang w:val="en-US"/>
         </w:rPr>
-        <w:t xml:space="preserve">[3] </w:t>
-      </w:r>
-      <w:hyperlink r:id="rId7" w:history="1">
-        <w:r>
-          <w:rPr>
-            <w:rStyle w:val="Hyperlink"/>
-            <w:rFonts w:ascii="Arial" w:hAnsi="Arial" w:cs="Arial"/>
-            <w:sz w:val="22"/>
-            <w:szCs w:val="22"/>
-            <w:lang w:val="en-US"/>
-          </w:rPr>
-          <w:t>https://www.nextbigfuture.com/2019/02/elon-musk-expects-at-least-20-to-30-launches-from-each-falcon-9-block-5.html</w:t>
-        </w:r>
-      </w:hyperlink>
-    </w:p>
-    <w:p>
-      <w:pPr>
-        <w:rPr>
-          <w:rFonts w:ascii="Arial" w:hAnsi="Arial" w:cs="Arial"/>
-          <w:sz w:val="22"/>
-          <w:szCs w:val="22"/>
-          <w:lang w:val="en-US"/>
-        </w:rPr>
-      </w:pPr>
-    </w:p>
-    <w:p>
-      <w:pPr>
-        <w:rPr>
-          <w:rFonts w:ascii="Arial" w:hAnsi="Arial" w:cs="Arial"/>
-          <w:sz w:val="22"/>
-          <w:szCs w:val="22"/>
-          <w:lang w:val="en-US"/>
-        </w:rPr>
-      </w:pPr>
-      <w:r>
-        <w:rPr>
-          <w:rFonts w:ascii="Arial" w:hAnsi="Arial" w:cs="Arial"/>
-          <w:sz w:val="22"/>
-          <w:szCs w:val="22"/>
-          <w:lang w:val="en-US"/>
-        </w:rPr>
         <w:t>Other Sources:</w:t>
       </w:r>
     </w:p>
@@ -1358,7 +1477,7 @@
           <w:lang w:val="en-US"/>
         </w:rPr>
       </w:pPr>
-      <w:hyperlink r:id="rId8" w:history="1">
+      <w:hyperlink r:id="rId9" w:anchor="f9ftlog" w:history="1">
         <w:r>
           <w:rPr>
             <w:rStyle w:val="Hyperlink"/>
@@ -1413,7 +1532,7 @@
           <w:lang w:val="en-US"/>
         </w:rPr>
       </w:pPr>
-      <w:hyperlink r:id="rId9" w:history="1">
+      <w:hyperlink r:id="rId10" w:history="1">
         <w:r>
           <w:rPr>
             <w:rStyle w:val="Hyperlink"/>

</xml_diff>